<commit_message>
Revise resume summary and skills layout
</commit_message>
<xml_diff>
--- a/communications/resume/Resume_2025.docx
+++ b/communications/resume/Resume_2025.docx
@@ -58,6 +58,24 @@
     </w:p>
     <w:p>
       <w:pPr>
+        <w:pStyle w:val="FirstParagraph"/>
+      </w:pPr>
+      <w:r>
+        <w:t xml:space="preserve">CEH-certified IT professional pivoting into network and security engineering. I combine analytics, automation, and operations experience to deliver secure, data-driven solutions—most recently building Power BI dashboards for 15k+ firms and automating FormSG workflows. Currently deepening CCNA-level routing/switching skills, Azure security, and incident response practices while bringing the discipline of national service operations to every engagement.</w:t>
+      </w:r>
+    </w:p>
+    <w:bookmarkEnd w:id="11"/>
+    <w:bookmarkStart w:id="12" w:name="core-skills"/>
+    <w:p>
+      <w:pPr>
+        <w:pStyle w:val="Heading2"/>
+      </w:pPr>
+      <w:r>
+        <w:t xml:space="preserve">Core Skills</w:t>
+      </w:r>
+    </w:p>
+    <w:p>
+      <w:pPr>
         <w:pStyle w:val="Compact"/>
         <w:numPr>
           <w:ilvl w:val="0"/>
@@ -65,7 +83,17 @@
         </w:numPr>
       </w:pPr>
       <w:r>
-        <w:t xml:space="preserve">CEH-certified IT professional transitioning into network and security engineering, combining analytics, automation, and operations experience.</w:t>
+        <w:rPr>
+          <w:b/>
+          <w:bCs/>
+        </w:rPr>
+        <w:t xml:space="preserve">Networking &amp; Security:</w:t>
+      </w:r>
+      <w:r>
+        <w:t xml:space="preserve"> </w:t>
+      </w:r>
+      <w:r>
+        <w:t xml:space="preserve">Routing &amp; switching labs (OSPF, VLANs), network monitoring, access control, CEH methodologies, Azure security fundamentals (in progress)</w:t>
       </w:r>
     </w:p>
     <w:p>
@@ -77,7 +105,17 @@
         </w:numPr>
       </w:pPr>
       <w:r>
-        <w:t xml:space="preserve">Builds secure, data-driven solutions: Power BI dashboards for 15k+ firms, FormSG workflow automation, UiPath bots, Python data pipelines.</w:t>
+        <w:rPr>
+          <w:b/>
+          <w:bCs/>
+        </w:rPr>
+        <w:t xml:space="preserve">Analytics &amp; Automation:</w:t>
+      </w:r>
+      <w:r>
+        <w:t xml:space="preserve"> </w:t>
+      </w:r>
+      <w:r>
+        <w:t xml:space="preserve">Power BI (Power Query/M), DAX, SQL, Tableau, Python, UiPath, Excel modeling</w:t>
       </w:r>
     </w:p>
     <w:p>
@@ -89,7 +127,17 @@
         </w:numPr>
       </w:pPr>
       <w:r>
-        <w:t xml:space="preserve">Hands-on with network monitoring/troubleshooting from Police Coast Guard service; actively developing CCNA-level routing/switching labs.</w:t>
+        <w:rPr>
+          <w:b/>
+          <w:bCs/>
+        </w:rPr>
+        <w:t xml:space="preserve">Cloud &amp; DevOps:</w:t>
+      </w:r>
+      <w:r>
+        <w:t xml:space="preserve"> </w:t>
+      </w:r>
+      <w:r>
+        <w:t xml:space="preserve">Azure, AWS, Google Cloud (learning), Docker (learning), Git/GitHub/GitLab</w:t>
       </w:r>
     </w:p>
     <w:p>
@@ -101,78 +149,6 @@
         </w:numPr>
       </w:pPr>
       <w:r>
-        <w:t xml:space="preserve">Known for cross-agency collaboration, disciplined execution, and continuous upskilling (Azure Security, cloud platforms, automation).</w:t>
-      </w:r>
-    </w:p>
-    <w:bookmarkEnd w:id="11"/>
-    <w:bookmarkStart w:id="12" w:name="core-skills"/>
-    <w:p>
-      <w:pPr>
-        <w:pStyle w:val="Heading2"/>
-      </w:pPr>
-      <w:r>
-        <w:t xml:space="preserve">Core Skills</w:t>
-      </w:r>
-    </w:p>
-    <w:p>
-      <w:pPr>
-        <w:pStyle w:val="FirstParagraph"/>
-      </w:pPr>
-      <w:r>
-        <w:rPr>
-          <w:b/>
-          <w:bCs/>
-        </w:rPr>
-        <w:t xml:space="preserve">Networking &amp; Security:</w:t>
-      </w:r>
-      <w:r>
-        <w:t xml:space="preserve"> </w:t>
-      </w:r>
-      <w:r>
-        <w:t xml:space="preserve">Routing &amp; switching labs (OSPF, VLANs), network monitoring, access control, CEH methodologies, Azure security fundamentals (in progress)</w:t>
-      </w:r>
-    </w:p>
-    <w:p>
-      <w:pPr>
-        <w:pStyle w:val="BodyText"/>
-      </w:pPr>
-      <w:r>
-        <w:rPr>
-          <w:b/>
-          <w:bCs/>
-        </w:rPr>
-        <w:t xml:space="preserve">Analytics &amp; Automation:</w:t>
-      </w:r>
-      <w:r>
-        <w:t xml:space="preserve"> </w:t>
-      </w:r>
-      <w:r>
-        <w:t xml:space="preserve">Power BI (Power Query/M), DAX, SQL, Tableau, Python, UiPath, Excel modeling</w:t>
-      </w:r>
-    </w:p>
-    <w:p>
-      <w:pPr>
-        <w:pStyle w:val="BodyText"/>
-      </w:pPr>
-      <w:r>
-        <w:rPr>
-          <w:b/>
-          <w:bCs/>
-        </w:rPr>
-        <w:t xml:space="preserve">Cloud &amp; DevOps:</w:t>
-      </w:r>
-      <w:r>
-        <w:t xml:space="preserve"> </w:t>
-      </w:r>
-      <w:r>
-        <w:t xml:space="preserve">Azure, AWS, Google Cloud (learning), Docker (learning), Git/GitHub/GitLab</w:t>
-      </w:r>
-    </w:p>
-    <w:p>
-      <w:pPr>
-        <w:pStyle w:val="BodyText"/>
-      </w:pPr>
-      <w:r>
         <w:rPr>
           <w:b/>
           <w:bCs/>
@@ -188,7 +164,11 @@
     </w:p>
     <w:p>
       <w:pPr>
-        <w:pStyle w:val="BodyText"/>
+        <w:pStyle w:val="Compact"/>
+        <w:numPr>
+          <w:ilvl w:val="0"/>
+          <w:numId w:val="1001"/>
+        </w:numPr>
       </w:pPr>
       <w:r>
         <w:rPr>
@@ -388,13 +368,13 @@
       </w:r>
     </w:p>
     <w:bookmarkEnd w:id="15"/>
-    <w:bookmarkStart w:id="16" w:name="Xf553bdb52edad8467b6c4f6fc2df77ae48bf18a"/>
+    <w:bookmarkStart w:id="16" w:name="X9ce26f995e7f0ad3653d721d5656fa6fd8ae05f"/>
     <w:p>
       <w:pPr>
         <w:pStyle w:val="Heading3"/>
       </w:pPr>
       <w:r>
-        <w:t xml:space="preserve">Radar Operator Officer · Singapore Police Force (Police Coast Guard)</w:t>
+        <w:t xml:space="preserve">Radar Operator Officer (National Service) · Singapore Police Force (Police Coast Guard)</w:t>
       </w:r>
     </w:p>
     <w:p>
@@ -408,7 +388,7 @@
         <w:t xml:space="preserve"> </w:t>
       </w:r>
       <w:r>
-        <w:t xml:space="preserve">- Operated radar surveillance systems, tracked maritime traffic in real time, and escalated incidents requiring interception.</w:t>
+        <w:t xml:space="preserve">- Completed National Service operating maritime radar surveillance systems and escalating incidents requiring interception.</w:t>
       </w:r>
       <w:r>
         <w:t xml:space="preserve"> </w:t>
@@ -551,7 +531,7 @@
         <w:br/>
       </w:r>
       <w:r>
-        <w:t xml:space="preserve">Focus areas: Software development, network technologies, secure coding, data analytics, cloud computing.</w:t>
+        <w:t xml:space="preserve">Relevant modules: Network Technology, Secure Coding Practices, IT Security Essentials, Data Mining &amp; Analytics, Full Stack Web Development, Application Development Project.</w:t>
       </w:r>
     </w:p>
     <w:p>
@@ -575,17 +555,17 @@
         <w:br/>
       </w:r>
       <w:r>
-        <w:t xml:space="preserve">Coursework: IT &amp; network essentials, virtualization, cloud infrastructure operations.</w:t>
+        <w:t xml:space="preserve">Relevant modules: IT &amp; Network Essentials, Server Essentials, Virtualization Technology, Cloud Infrastructure &amp; Operations, Business Applications for the Cloud.</w:t>
       </w:r>
     </w:p>
     <w:bookmarkEnd w:id="21"/>
-    <w:bookmarkStart w:id="22" w:name="projects-portfolio"/>
+    <w:bookmarkStart w:id="22" w:name="projects-portfolio-highlights"/>
     <w:p>
       <w:pPr>
         <w:pStyle w:val="Heading2"/>
       </w:pPr>
       <w:r>
-        <w:t xml:space="preserve">Projects (Portfolio)</w:t>
+        <w:t xml:space="preserve">Projects &amp; Portfolio Highlights</w:t>
       </w:r>
     </w:p>
     <w:p>
@@ -601,13 +581,13 @@
           <w:b/>
           <w:bCs/>
         </w:rPr>
-        <w:t xml:space="preserve">Self-Hosted RPA Platform (2020–2024):</w:t>
-      </w:r>
-      <w:r>
-        <w:t xml:space="preserve"> </w:t>
-      </w:r>
-      <w:r>
-        <w:t xml:space="preserve">UiPath bots aggregating e-commerce data, exporting results to Excel, and emailing stakeholders via custom UI.</w:t>
+        <w:t xml:space="preserve">Power BI Workforce Dashboards:</w:t>
+      </w:r>
+      <w:r>
+        <w:t xml:space="preserve"> </w:t>
+      </w:r>
+      <w:r>
+        <w:t xml:space="preserve">Secure multi-agency dashboards with data-driven workforce insights for 15k+ CRS firms; documented in GitHub portfolio.</w:t>
       </w:r>
     </w:p>
     <w:p>
@@ -623,13 +603,13 @@
           <w:b/>
           <w:bCs/>
         </w:rPr>
-        <w:t xml:space="preserve">Network Engineering Labs:</w:t>
-      </w:r>
-      <w:r>
-        <w:t xml:space="preserve"> </w:t>
-      </w:r>
-      <w:r>
-        <w:t xml:space="preserve">Documented OSPF single-area and multi-area topologies (Python automation checks in progress) – see GitHub portfolio.</w:t>
+        <w:t xml:space="preserve">FormSG Automation:</w:t>
+      </w:r>
+      <w:r>
+        <w:t xml:space="preserve"> </w:t>
+      </w:r>
+      <w:r>
+        <w:t xml:space="preserve">Designed end-to-end survey automation with Postman-triggered email workflows and data cleansing scripts.</w:t>
       </w:r>
     </w:p>
     <w:p>
@@ -645,23 +625,79 @@
           <w:b/>
           <w:bCs/>
         </w:rPr>
-        <w:t xml:space="preserve">Power BI Workforce Dashboards:</w:t>
-      </w:r>
-      <w:r>
-        <w:t xml:space="preserve"> </w:t>
-      </w:r>
-      <w:r>
-        <w:t xml:space="preserve">Secure multi-agency dashboards with data-driven workforce insights for 15k+ CRS firms.</w:t>
+        <w:t xml:space="preserve">Self-Hosted RPA Platform (2020–2024):</w:t>
+      </w:r>
+      <w:r>
+        <w:t xml:space="preserve"> </w:t>
+      </w:r>
+      <w:r>
+        <w:t xml:space="preserve">UiPath bots aggregating e-commerce datasets, exporting analytics to Excel, and emailing stakeholders via custom UI.</w:t>
+      </w:r>
+    </w:p>
+    <w:p>
+      <w:pPr>
+        <w:pStyle w:val="Compact"/>
+        <w:numPr>
+          <w:ilvl w:val="0"/>
+          <w:numId w:val="1003"/>
+        </w:numPr>
+      </w:pPr>
+      <w:r>
+        <w:rPr>
+          <w:b/>
+          <w:bCs/>
+        </w:rPr>
+        <w:t xml:space="preserve">Network Engineering Labs:</w:t>
+      </w:r>
+      <w:r>
+        <w:t xml:space="preserve"> </w:t>
+      </w:r>
+      <w:r>
+        <w:t xml:space="preserve">Documented OSPF single-area and multi-area topologies with validation outputs; building automation checks in Python.</w:t>
+      </w:r>
+    </w:p>
+    <w:p>
+      <w:pPr>
+        <w:pStyle w:val="Compact"/>
+        <w:numPr>
+          <w:ilvl w:val="0"/>
+          <w:numId w:val="1003"/>
+        </w:numPr>
+      </w:pPr>
+      <w:r>
+        <w:rPr>
+          <w:b/>
+          <w:bCs/>
+        </w:rPr>
+        <w:t xml:space="preserve">SkillsFuture CEH Bootcamp (2025):</w:t>
+      </w:r>
+      <w:r>
+        <w:t xml:space="preserve"> </w:t>
+      </w:r>
+      <w:r>
+        <w:t xml:space="preserve">Executed recon-to-persistence labs using Nmap, Metasploit, Burp Suite, mimikatz; authored remediation report (notes in</w:t>
+      </w:r>
+      <w:r>
+        <w:t xml:space="preserve"> </w:t>
+      </w:r>
+      <w:r>
+        <w:rPr>
+          <w:rStyle w:val="VerbatimChar"/>
+        </w:rPr>
+        <w:t xml:space="preserve">notes/certs/ceh/</w:t>
+      </w:r>
+      <w:r>
+        <w:t xml:space="preserve">).</w:t>
       </w:r>
     </w:p>
     <w:bookmarkEnd w:id="22"/>
-    <w:bookmarkStart w:id="23" w:name="additional-training"/>
+    <w:bookmarkStart w:id="23" w:name="additional-training-learning-roadmap"/>
     <w:p>
       <w:pPr>
         <w:pStyle w:val="Heading2"/>
       </w:pPr>
       <w:r>
-        <w:t xml:space="preserve">Additional Training</w:t>
+        <w:t xml:space="preserve">Additional Training &amp; Learning Roadmap</w:t>
       </w:r>
     </w:p>
     <w:p>
@@ -673,7 +709,7 @@
         </w:numPr>
       </w:pPr>
       <w:r>
-        <w:t xml:space="preserve">100 Days of Code: Python Pro Bootcamp</w:t>
+        <w:t xml:space="preserve">100 Days of Code: Python Pro Bootcamp (in progress; labs to be published upon completion)</w:t>
       </w:r>
     </w:p>
     <w:p>
@@ -697,7 +733,7 @@
         </w:numPr>
       </w:pPr>
       <w:r>
-        <w:t xml:space="preserve">Complete Ethical Hacker Certification Prep</w:t>
+        <w:t xml:space="preserve">Complete Ethical Hacker Certification Prep Course</w:t>
       </w:r>
     </w:p>
     <w:p>
@@ -709,7 +745,7 @@
         </w:numPr>
       </w:pPr>
       <w:r>
-        <w:t xml:space="preserve">C++ Masterclass</w:t>
+        <w:t xml:space="preserve">C++ Masterclass (Udemy)</w:t>
       </w:r>
     </w:p>
     <w:bookmarkEnd w:id="23"/>

</xml_diff>